<commit_message>
Incorrect submitted code and also checkout my comments in report.
</commit_message>
<xml_diff>
--- a/Documentation/Project Report.docx
+++ b/Documentation/Project Report.docx
@@ -14,16 +14,7 @@
           <w:rFonts w:ascii="Times New Roman" w:hAnsi="Times New Roman" w:cs="Times New Roman"/>
           <w:b/>
         </w:rPr>
-        <w:t>Aim</w:t>
-      </w:r>
-      <w:bookmarkStart w:id="0" w:name="_GoBack"/>
-      <w:bookmarkEnd w:id="0"/>
-      <w:r>
-        <w:rPr>
-          <w:rFonts w:ascii="Times New Roman" w:hAnsi="Times New Roman" w:cs="Times New Roman"/>
-          <w:b/>
-        </w:rPr>
-        <w:t>:</w:t>
+        <w:t>Aim:</w:t>
       </w:r>
     </w:p>
     <w:p>
@@ -798,13 +789,29 @@
           <w:color w:val="C00000"/>
         </w:rPr>
       </w:pPr>
+      <w:commentRangeStart w:id="0"/>
       <w:r>
         <w:rPr>
           <w:rFonts w:ascii="Times New Roman" w:hAnsi="Times New Roman" w:cs="Times New Roman"/>
           <w:b/>
           <w:color w:val="000000" w:themeColor="text1"/>
         </w:rPr>
-        <w:t>Algorithm for time calculation:</w:t>
+        <w:t>Algorithm for time calculation</w:t>
+      </w:r>
+      <w:commentRangeEnd w:id="0"/>
+      <w:r>
+        <w:rPr>
+          <w:rStyle w:val="CommentReference"/>
+        </w:rPr>
+        <w:commentReference w:id="0"/>
+      </w:r>
+      <w:r>
+        <w:rPr>
+          <w:rFonts w:ascii="Times New Roman" w:hAnsi="Times New Roman" w:cs="Times New Roman"/>
+          <w:b/>
+          <w:color w:val="000000" w:themeColor="text1"/>
+        </w:rPr>
+        <w:t>:</w:t>
       </w:r>
       <w:r>
         <w:rPr>
@@ -2798,25 +2805,7 @@
           <w:color w:val="C00000"/>
         </w:rPr>
         <w:tab/>
-        <w:t xml:space="preserve">for </w:t>
-      </w:r>
-      <w:proofErr w:type="spellStart"/>
-      <w:r>
-        <w:rPr>
-          <w:rFonts w:ascii="Times New Roman" w:hAnsi="Times New Roman" w:cs="Times New Roman"/>
-          <w:b/>
-          <w:color w:val="C00000"/>
-        </w:rPr>
-        <w:t>i</w:t>
-      </w:r>
-      <w:proofErr w:type="spellEnd"/>
-      <w:r>
-        <w:rPr>
-          <w:rFonts w:ascii="Times New Roman" w:hAnsi="Times New Roman" w:cs="Times New Roman"/>
-          <w:b/>
-          <w:color w:val="C00000"/>
-        </w:rPr>
-        <w:t xml:space="preserve"> in range(0, length(a)):</w:t>
+        <w:t>for i in range(0, length(a)):</w:t>
       </w:r>
     </w:p>
     <w:p>
@@ -3190,25 +3179,7 @@
           <w:color w:val="C00000"/>
         </w:rPr>
         <w:tab/>
-        <w:t xml:space="preserve">for </w:t>
-      </w:r>
-      <w:proofErr w:type="spellStart"/>
-      <w:r>
-        <w:rPr>
-          <w:rFonts w:ascii="Times New Roman" w:hAnsi="Times New Roman" w:cs="Times New Roman"/>
-          <w:b/>
-          <w:color w:val="C00000"/>
-        </w:rPr>
-        <w:t>i</w:t>
-      </w:r>
-      <w:proofErr w:type="spellEnd"/>
-      <w:r>
-        <w:rPr>
-          <w:rFonts w:ascii="Times New Roman" w:hAnsi="Times New Roman" w:cs="Times New Roman"/>
-          <w:b/>
-          <w:color w:val="C00000"/>
-        </w:rPr>
-        <w:t xml:space="preserve"> in file1[van]:</w:t>
+        <w:t>for i in file1[van]:</w:t>
       </w:r>
     </w:p>
     <w:p>
@@ -3230,25 +3201,7 @@
           <w:color w:val="C00000"/>
         </w:rPr>
         <w:tab/>
-        <w:t xml:space="preserve">      f = replace hyphens with ‘+’ in </w:t>
-      </w:r>
-      <w:proofErr w:type="spellStart"/>
-      <w:r>
-        <w:rPr>
-          <w:rFonts w:ascii="Times New Roman" w:hAnsi="Times New Roman" w:cs="Times New Roman"/>
-          <w:b/>
-          <w:color w:val="C00000"/>
-        </w:rPr>
-        <w:t>i</w:t>
-      </w:r>
-      <w:proofErr w:type="spellEnd"/>
-      <w:r>
-        <w:rPr>
-          <w:rFonts w:ascii="Times New Roman" w:hAnsi="Times New Roman" w:cs="Times New Roman"/>
-          <w:b/>
-          <w:color w:val="C00000"/>
-        </w:rPr>
-        <w:t>[0]</w:t>
+        <w:t xml:space="preserve">      f = replace hyphens with ‘+’ in i[0]</w:t>
       </w:r>
     </w:p>
     <w:p>
@@ -3442,18 +3395,8 @@
           <w:color w:val="C00000"/>
         </w:rPr>
         <w:tab/>
-        <w:t xml:space="preserve">                    distance = distance1+distance in </w:t>
-      </w:r>
-      <w:proofErr w:type="spellStart"/>
-      <w:r>
-        <w:rPr>
-          <w:rFonts w:ascii="Times New Roman" w:hAnsi="Times New Roman" w:cs="Times New Roman"/>
-          <w:b/>
-          <w:color w:val="C00000"/>
-        </w:rPr>
-        <w:t>i</w:t>
-      </w:r>
-      <w:proofErr w:type="spellEnd"/>
+        <w:t xml:space="preserve">                    distance = distance1+distance in i</w:t>
+      </w:r>
     </w:p>
     <w:p>
       <w:pPr>
@@ -3782,25 +3725,7 @@
           <w:color w:val="C00000"/>
         </w:rPr>
         <w:tab/>
-        <w:t xml:space="preserve">for </w:t>
-      </w:r>
-      <w:proofErr w:type="spellStart"/>
-      <w:r>
-        <w:rPr>
-          <w:rFonts w:ascii="Times New Roman" w:hAnsi="Times New Roman" w:cs="Times New Roman"/>
-          <w:b/>
-          <w:color w:val="C00000"/>
-        </w:rPr>
-        <w:t>i</w:t>
-      </w:r>
-      <w:proofErr w:type="spellEnd"/>
-      <w:r>
-        <w:rPr>
-          <w:rFonts w:ascii="Times New Roman" w:hAnsi="Times New Roman" w:cs="Times New Roman"/>
-          <w:b/>
-          <w:color w:val="C00000"/>
-        </w:rPr>
-        <w:t xml:space="preserve"> in file[</w:t>
+        <w:t>for i in file[</w:t>
       </w:r>
       <w:proofErr w:type="spellStart"/>
       <w:r>
@@ -4254,7 +4179,7 @@
           <w:noProof/>
         </w:rPr>
         <w:drawing>
-          <wp:inline distT="0" distB="0" distL="0" distR="0" wp14:anchorId="1ECD461F" wp14:editId="14D50FEF">
+          <wp:inline distT="0" distB="0" distL="0" distR="0" wp14:anchorId="1ECD461F" wp14:editId="419A5927">
             <wp:extent cx="5943600" cy="939165"/>
             <wp:effectExtent l="0" t="0" r="0" b="0"/>
             <wp:docPr id="1" name="Picture 1"/>
@@ -4269,7 +4194,7 @@
                     <pic:cNvPicPr/>
                   </pic:nvPicPr>
                   <pic:blipFill>
-                    <a:blip r:embed="rId5">
+                    <a:blip r:embed="rId8">
                       <a:extLst>
                         <a:ext uri="{28A0092B-C50C-407E-A947-70E740481C1C}">
                           <a14:useLocalDpi xmlns:a14="http://schemas.microsoft.com/office/drawing/2010/main" val="0"/>
@@ -4338,7 +4263,7 @@
                     <pic:cNvPicPr/>
                   </pic:nvPicPr>
                   <pic:blipFill>
-                    <a:blip r:embed="rId6">
+                    <a:blip r:embed="rId9">
                       <a:extLst>
                         <a:ext uri="{28A0092B-C50C-407E-A947-70E740481C1C}">
                           <a14:useLocalDpi xmlns:a14="http://schemas.microsoft.com/office/drawing/2010/main" val="0"/>
@@ -4458,8 +4383,16 @@
       </w:r>
     </w:p>
     <w:p>
+      <w:commentRangeStart w:id="1"/>
       <w:r>
         <w:t>Location: Burns road</w:t>
+      </w:r>
+      <w:commentRangeEnd w:id="1"/>
+      <w:r>
+        <w:rPr>
+          <w:rStyle w:val="CommentReference"/>
+        </w:rPr>
+        <w:commentReference w:id="1"/>
       </w:r>
     </w:p>
     <w:p>
@@ -4483,7 +4416,7 @@
                     <pic:cNvPicPr/>
                   </pic:nvPicPr>
                   <pic:blipFill>
-                    <a:blip r:embed="rId7">
+                    <a:blip r:embed="rId10">
                       <a:extLst>
                         <a:ext uri="{28A0092B-C50C-407E-A947-70E740481C1C}">
                           <a14:useLocalDpi xmlns:a14="http://schemas.microsoft.com/office/drawing/2010/main" val="0"/>
@@ -4509,6 +4442,8 @@
           </wp:inline>
         </w:drawing>
       </w:r>
+      <w:bookmarkStart w:id="2" w:name="_GoBack"/>
+      <w:bookmarkEnd w:id="2"/>
     </w:p>
     <w:p>
       <w:pPr>
@@ -4544,7 +4479,7 @@
                     <pic:cNvPicPr/>
                   </pic:nvPicPr>
                   <pic:blipFill>
-                    <a:blip r:embed="rId8">
+                    <a:blip r:embed="rId11">
                       <a:extLst>
                         <a:ext uri="{28A0092B-C50C-407E-A947-70E740481C1C}">
                           <a14:useLocalDpi xmlns:a14="http://schemas.microsoft.com/office/drawing/2010/main" val="0"/>
@@ -4606,7 +4541,7 @@
                     <pic:cNvPicPr/>
                   </pic:nvPicPr>
                   <pic:blipFill>
-                    <a:blip r:embed="rId9">
+                    <a:blip r:embed="rId12">
                       <a:extLst>
                         <a:ext uri="{28A0092B-C50C-407E-A947-70E740481C1C}">
                           <a14:useLocalDpi xmlns:a14="http://schemas.microsoft.com/office/drawing/2010/main" val="0"/>
@@ -4730,7 +4665,7 @@
                     <pic:cNvPicPr/>
                   </pic:nvPicPr>
                   <pic:blipFill>
-                    <a:blip r:embed="rId10">
+                    <a:blip r:embed="rId13">
                       <a:extLst>
                         <a:ext uri="{28A0092B-C50C-407E-A947-70E740481C1C}">
                           <a14:useLocalDpi xmlns:a14="http://schemas.microsoft.com/office/drawing/2010/main" val="0"/>
@@ -4797,7 +4732,7 @@
                     <pic:cNvPicPr/>
                   </pic:nvPicPr>
                   <pic:blipFill>
-                    <a:blip r:embed="rId11">
+                    <a:blip r:embed="rId14">
                       <a:extLst>
                         <a:ext uri="{28A0092B-C50C-407E-A947-70E740481C1C}">
                           <a14:useLocalDpi xmlns:a14="http://schemas.microsoft.com/office/drawing/2010/main" val="0"/>
@@ -4825,7 +4760,16 @@
       </w:r>
     </w:p>
     <w:p/>
-    <w:p/>
+    <w:p>
+      <w:commentRangeStart w:id="3"/>
+      <w:commentRangeEnd w:id="3"/>
+      <w:r>
+        <w:rPr>
+          <w:rStyle w:val="CommentReference"/>
+        </w:rPr>
+        <w:commentReference w:id="3"/>
+      </w:r>
+    </w:p>
     <w:sectPr>
       <w:pgSz w:w="12240" w:h="15840"/>
       <w:pgMar w:top="1440" w:right="1440" w:bottom="1440" w:left="1440" w:header="720" w:footer="720" w:gutter="0"/>
@@ -4834,6 +4778,83 @@
     </w:sectPr>
   </w:body>
 </w:document>
+</file>
+
+<file path=word/comments.xml><?xml version="1.0" encoding="utf-8"?>
+<w:comments xmlns:wpc="http://schemas.microsoft.com/office/word/2010/wordprocessingCanvas" xmlns:cx="http://schemas.microsoft.com/office/drawing/2014/chartex" xmlns:cx1="http://schemas.microsoft.com/office/drawing/2015/9/8/chartex" xmlns:cx2="http://schemas.microsoft.com/office/drawing/2015/10/21/chartex" xmlns:cx3="http://schemas.microsoft.com/office/drawing/2016/5/9/chartex" xmlns:cx4="http://schemas.microsoft.com/office/drawing/2016/5/10/chartex" xmlns:cx5="http://schemas.microsoft.com/office/drawing/2016/5/11/chartex" xmlns:cx6="http://schemas.microsoft.com/office/drawing/2016/5/12/chartex" xmlns:cx7="http://schemas.microsoft.com/office/drawing/2016/5/13/chartex" xmlns:cx8="http://schemas.microsoft.com/office/drawing/2016/5/14/chartex" xmlns:mc="http://schemas.openxmlformats.org/markup-compatibility/2006" xmlns:aink="http://schemas.microsoft.com/office/drawing/2016/ink" xmlns:am3d="http://schemas.microsoft.com/office/drawing/2017/model3d" xmlns:o="urn:schemas-microsoft-com:office:office" xmlns:r="http://schemas.openxmlformats.org/officeDocument/2006/relationships" xmlns:m="http://schemas.openxmlformats.org/officeDocument/2006/math" xmlns:v="urn:schemas-microsoft-com:vml" xmlns:wp14="http://schemas.microsoft.com/office/word/2010/wordprocessingDrawing" xmlns:wp="http://schemas.openxmlformats.org/drawingml/2006/wordprocessingDrawing" xmlns:w10="urn:schemas-microsoft-com:office:word" xmlns:w="http://schemas.openxmlformats.org/wordprocessingml/2006/main" xmlns:w14="http://schemas.microsoft.com/office/word/2010/wordml" xmlns:w15="http://schemas.microsoft.com/office/word/2012/wordml" xmlns:w16cid="http://schemas.microsoft.com/office/word/2016/wordml/cid" xmlns:w16se="http://schemas.microsoft.com/office/word/2015/wordml/symex" xmlns:wpg="http://schemas.microsoft.com/office/word/2010/wordprocessingGroup" xmlns:wpi="http://schemas.microsoft.com/office/word/2010/wordprocessingInk" xmlns:wne="http://schemas.microsoft.com/office/word/2006/wordml" xmlns:wps="http://schemas.microsoft.com/office/word/2010/wordprocessingShape" mc:Ignorable="w14 w15 w16se w16cid wp14">
+  <w:comment w:id="0" w:author="Ayaz Khan" w:date="2019-05-07T10:54:00Z" w:initials="AK">
+    <w:p>
+      <w:pPr>
+        <w:pStyle w:val="CommentText"/>
+      </w:pPr>
+      <w:r>
+        <w:rPr>
+          <w:rStyle w:val="CommentReference"/>
+        </w:rPr>
+        <w:annotationRef/>
+      </w:r>
+      <w:r>
+        <w:t>These are python codes not the algorithms.</w:t>
+      </w:r>
+    </w:p>
+    <w:p>
+      <w:pPr>
+        <w:pStyle w:val="CommentText"/>
+      </w:pPr>
+      <w:r>
+        <w:t>You were required to write algorithm of your van selection and analyze the asymptotic complexity of it.</w:t>
+      </w:r>
+    </w:p>
+  </w:comment>
+  <w:comment w:id="1" w:author="Ayaz Khan" w:date="2019-05-07T11:36:00Z" w:initials="AK">
+    <w:p>
+      <w:pPr>
+        <w:pStyle w:val="CommentText"/>
+      </w:pPr>
+      <w:r>
+        <w:rPr>
+          <w:rStyle w:val="CommentReference"/>
+        </w:rPr>
+        <w:annotationRef/>
+      </w:r>
+      <w:r>
+        <w:t>Submitted code not working as shown.</w:t>
+      </w:r>
+    </w:p>
+  </w:comment>
+  <w:comment w:id="3" w:author="Ayaz Khan" w:date="2019-05-07T10:57:00Z" w:initials="AK">
+    <w:p>
+      <w:pPr>
+        <w:pStyle w:val="CommentText"/>
+      </w:pPr>
+      <w:r>
+        <w:rPr>
+          <w:rStyle w:val="CommentReference"/>
+        </w:rPr>
+        <w:annotationRef/>
+      </w:r>
+      <w:r>
+        <w:t>Missing conclusion and future works.</w:t>
+      </w:r>
+    </w:p>
+  </w:comment>
+</w:comments>
+</file>
+
+<file path=word/commentsExtended.xml><?xml version="1.0" encoding="utf-8"?>
+<w15:commentsEx xmlns:wpc="http://schemas.microsoft.com/office/word/2010/wordprocessingCanvas" xmlns:cx="http://schemas.microsoft.com/office/drawing/2014/chartex" xmlns:cx1="http://schemas.microsoft.com/office/drawing/2015/9/8/chartex" xmlns:cx2="http://schemas.microsoft.com/office/drawing/2015/10/21/chartex" xmlns:cx3="http://schemas.microsoft.com/office/drawing/2016/5/9/chartex" xmlns:cx4="http://schemas.microsoft.com/office/drawing/2016/5/10/chartex" xmlns:cx5="http://schemas.microsoft.com/office/drawing/2016/5/11/chartex" xmlns:cx6="http://schemas.microsoft.com/office/drawing/2016/5/12/chartex" xmlns:cx7="http://schemas.microsoft.com/office/drawing/2016/5/13/chartex" xmlns:cx8="http://schemas.microsoft.com/office/drawing/2016/5/14/chartex" xmlns:mc="http://schemas.openxmlformats.org/markup-compatibility/2006" xmlns:aink="http://schemas.microsoft.com/office/drawing/2016/ink" xmlns:am3d="http://schemas.microsoft.com/office/drawing/2017/model3d" xmlns:o="urn:schemas-microsoft-com:office:office" xmlns:r="http://schemas.openxmlformats.org/officeDocument/2006/relationships" xmlns:m="http://schemas.openxmlformats.org/officeDocument/2006/math" xmlns:v="urn:schemas-microsoft-com:vml" xmlns:wp14="http://schemas.microsoft.com/office/word/2010/wordprocessingDrawing" xmlns:wp="http://schemas.openxmlformats.org/drawingml/2006/wordprocessingDrawing" xmlns:w10="urn:schemas-microsoft-com:office:word" xmlns:w="http://schemas.openxmlformats.org/wordprocessingml/2006/main" xmlns:w14="http://schemas.microsoft.com/office/word/2010/wordml" xmlns:w15="http://schemas.microsoft.com/office/word/2012/wordml" xmlns:w16cid="http://schemas.microsoft.com/office/word/2016/wordml/cid" xmlns:w16se="http://schemas.microsoft.com/office/word/2015/wordml/symex" xmlns:wpg="http://schemas.microsoft.com/office/word/2010/wordprocessingGroup" xmlns:wpi="http://schemas.microsoft.com/office/word/2010/wordprocessingInk" xmlns:wne="http://schemas.microsoft.com/office/word/2006/wordml" xmlns:wps="http://schemas.microsoft.com/office/word/2010/wordprocessingShape" mc:Ignorable="w14 w15 w16se w16cid wp14">
+  <w15:commentEx w15:paraId="44336FC4" w15:done="0"/>
+  <w15:commentEx w15:paraId="595B0236" w15:done="0"/>
+  <w15:commentEx w15:paraId="28145D69" w15:done="0"/>
+</w15:commentsEx>
+</file>
+
+<file path=word/commentsIds.xml><?xml version="1.0" encoding="utf-8"?>
+<w16cid:commentsIds xmlns:wpc="http://schemas.microsoft.com/office/word/2010/wordprocessingCanvas" xmlns:cx="http://schemas.microsoft.com/office/drawing/2014/chartex" xmlns:cx1="http://schemas.microsoft.com/office/drawing/2015/9/8/chartex" xmlns:cx2="http://schemas.microsoft.com/office/drawing/2015/10/21/chartex" xmlns:cx3="http://schemas.microsoft.com/office/drawing/2016/5/9/chartex" xmlns:cx4="http://schemas.microsoft.com/office/drawing/2016/5/10/chartex" xmlns:cx5="http://schemas.microsoft.com/office/drawing/2016/5/11/chartex" xmlns:cx6="http://schemas.microsoft.com/office/drawing/2016/5/12/chartex" xmlns:cx7="http://schemas.microsoft.com/office/drawing/2016/5/13/chartex" xmlns:cx8="http://schemas.microsoft.com/office/drawing/2016/5/14/chartex" xmlns:mc="http://schemas.openxmlformats.org/markup-compatibility/2006" xmlns:aink="http://schemas.microsoft.com/office/drawing/2016/ink" xmlns:am3d="http://schemas.microsoft.com/office/drawing/2017/model3d" xmlns:o="urn:schemas-microsoft-com:office:office" xmlns:r="http://schemas.openxmlformats.org/officeDocument/2006/relationships" xmlns:m="http://schemas.openxmlformats.org/officeDocument/2006/math" xmlns:v="urn:schemas-microsoft-com:vml" xmlns:wp14="http://schemas.microsoft.com/office/word/2010/wordprocessingDrawing" xmlns:wp="http://schemas.openxmlformats.org/drawingml/2006/wordprocessingDrawing" xmlns:w10="urn:schemas-microsoft-com:office:word" xmlns:w="http://schemas.openxmlformats.org/wordprocessingml/2006/main" xmlns:w14="http://schemas.microsoft.com/office/word/2010/wordml" xmlns:w15="http://schemas.microsoft.com/office/word/2012/wordml" xmlns:w16cid="http://schemas.microsoft.com/office/word/2016/wordml/cid" xmlns:w16se="http://schemas.microsoft.com/office/word/2015/wordml/symex" xmlns:wpg="http://schemas.microsoft.com/office/word/2010/wordprocessingGroup" xmlns:wpi="http://schemas.microsoft.com/office/word/2010/wordprocessingInk" xmlns:wne="http://schemas.microsoft.com/office/word/2006/wordml" xmlns:wps="http://schemas.microsoft.com/office/word/2010/wordprocessingShape" mc:Ignorable="w14 w15 w16se w16cid wp14">
+  <w16cid:commentId w16cid:paraId="44336FC4" w16cid:durableId="207BE265"/>
+  <w16cid:commentId w16cid:paraId="595B0236" w16cid:durableId="207BEC50"/>
+  <w16cid:commentId w16cid:paraId="28145D69" w16cid:durableId="207BE2FF"/>
+</w16cid:commentsIds>
 </file>
 
 <file path=word/numbering.xml><?xml version="1.0" encoding="utf-8"?>
@@ -5163,6 +5184,14 @@
     <w:abstractNumId w:val="1"/>
   </w:num>
 </w:numbering>
+</file>
+
+<file path=word/people.xml><?xml version="1.0" encoding="utf-8"?>
+<w15:people xmlns:wpc="http://schemas.microsoft.com/office/word/2010/wordprocessingCanvas" xmlns:cx="http://schemas.microsoft.com/office/drawing/2014/chartex" xmlns:cx1="http://schemas.microsoft.com/office/drawing/2015/9/8/chartex" xmlns:cx2="http://schemas.microsoft.com/office/drawing/2015/10/21/chartex" xmlns:cx3="http://schemas.microsoft.com/office/drawing/2016/5/9/chartex" xmlns:cx4="http://schemas.microsoft.com/office/drawing/2016/5/10/chartex" xmlns:cx5="http://schemas.microsoft.com/office/drawing/2016/5/11/chartex" xmlns:cx6="http://schemas.microsoft.com/office/drawing/2016/5/12/chartex" xmlns:cx7="http://schemas.microsoft.com/office/drawing/2016/5/13/chartex" xmlns:cx8="http://schemas.microsoft.com/office/drawing/2016/5/14/chartex" xmlns:mc="http://schemas.openxmlformats.org/markup-compatibility/2006" xmlns:aink="http://schemas.microsoft.com/office/drawing/2016/ink" xmlns:am3d="http://schemas.microsoft.com/office/drawing/2017/model3d" xmlns:o="urn:schemas-microsoft-com:office:office" xmlns:r="http://schemas.openxmlformats.org/officeDocument/2006/relationships" xmlns:m="http://schemas.openxmlformats.org/officeDocument/2006/math" xmlns:v="urn:schemas-microsoft-com:vml" xmlns:wp14="http://schemas.microsoft.com/office/word/2010/wordprocessingDrawing" xmlns:wp="http://schemas.openxmlformats.org/drawingml/2006/wordprocessingDrawing" xmlns:w10="urn:schemas-microsoft-com:office:word" xmlns:w="http://schemas.openxmlformats.org/wordprocessingml/2006/main" xmlns:w14="http://schemas.microsoft.com/office/word/2010/wordml" xmlns:w15="http://schemas.microsoft.com/office/word/2012/wordml" xmlns:w16cid="http://schemas.microsoft.com/office/word/2016/wordml/cid" xmlns:w16se="http://schemas.microsoft.com/office/word/2015/wordml/symex" xmlns:wpg="http://schemas.microsoft.com/office/word/2010/wordprocessingGroup" xmlns:wpi="http://schemas.microsoft.com/office/word/2010/wordprocessingInk" xmlns:wne="http://schemas.microsoft.com/office/word/2006/wordml" xmlns:wps="http://schemas.microsoft.com/office/word/2010/wordprocessingShape" mc:Ignorable="w14 w15 w16se w16cid wp14">
+  <w15:person w15:author="Ayaz Khan">
+    <w15:presenceInfo w15:providerId="Windows Live" w15:userId="f8e50d96e62dd19f"/>
+  </w15:person>
+</w15:people>
 </file>
 
 <file path=word/styles.xml><?xml version="1.0" encoding="utf-8"?>
@@ -5288,6 +5317,7 @@
     <w:lsdException w:name="HTML Sample" w:semiHidden="1" w:unhideWhenUsed="1"/>
     <w:lsdException w:name="HTML Typewriter" w:semiHidden="1" w:unhideWhenUsed="1"/>
     <w:lsdException w:name="HTML Variable" w:semiHidden="1" w:unhideWhenUsed="1"/>
+    <w:lsdException w:name="Normal Table" w:semiHidden="1" w:unhideWhenUsed="1"/>
     <w:lsdException w:name="annotation subject" w:semiHidden="1" w:unhideWhenUsed="1"/>
     <w:lsdException w:name="No List" w:semiHidden="1" w:unhideWhenUsed="1"/>
     <w:lsdException w:name="Outline List 1" w:semiHidden="1" w:unhideWhenUsed="1"/>
@@ -5334,8 +5364,10 @@
     <w:lsdException w:name="Table Subtle 2" w:semiHidden="1" w:unhideWhenUsed="1"/>
     <w:lsdException w:name="Table Web 1" w:semiHidden="1" w:unhideWhenUsed="1"/>
     <w:lsdException w:name="Table Web 2" w:semiHidden="1" w:unhideWhenUsed="1"/>
+    <w:lsdException w:name="Table Web 3" w:semiHidden="1" w:unhideWhenUsed="1"/>
     <w:lsdException w:name="Balloon Text" w:semiHidden="1" w:unhideWhenUsed="1"/>
     <w:lsdException w:name="Table Grid" w:uiPriority="39"/>
+    <w:lsdException w:name="Table Theme" w:semiHidden="1" w:unhideWhenUsed="1"/>
     <w:lsdException w:name="Placeholder Text" w:semiHidden="1"/>
     <w:lsdException w:name="No Spacing" w:uiPriority="1" w:qFormat="1"/>
     <w:lsdException w:name="Light Shading" w:uiPriority="60"/>
@@ -5737,6 +5769,104 @@
       <w:szCs w:val="56"/>
     </w:rPr>
   </w:style>
+  <w:style w:type="character" w:styleId="CommentReference">
+    <w:name w:val="annotation reference"/>
+    <w:basedOn w:val="DefaultParagraphFont"/>
+    <w:uiPriority w:val="99"/>
+    <w:semiHidden/>
+    <w:unhideWhenUsed/>
+    <w:rsid w:val="0038710A"/>
+    <w:rPr>
+      <w:sz w:val="16"/>
+      <w:szCs w:val="16"/>
+    </w:rPr>
+  </w:style>
+  <w:style w:type="paragraph" w:styleId="CommentText">
+    <w:name w:val="annotation text"/>
+    <w:basedOn w:val="Normal"/>
+    <w:link w:val="CommentTextChar"/>
+    <w:uiPriority w:val="99"/>
+    <w:semiHidden/>
+    <w:unhideWhenUsed/>
+    <w:rsid w:val="0038710A"/>
+    <w:pPr>
+      <w:spacing w:line="240" w:lineRule="auto"/>
+    </w:pPr>
+    <w:rPr>
+      <w:sz w:val="20"/>
+      <w:szCs w:val="20"/>
+    </w:rPr>
+  </w:style>
+  <w:style w:type="character" w:customStyle="1" w:styleId="CommentTextChar">
+    <w:name w:val="Comment Text Char"/>
+    <w:basedOn w:val="DefaultParagraphFont"/>
+    <w:link w:val="CommentText"/>
+    <w:uiPriority w:val="99"/>
+    <w:semiHidden/>
+    <w:rsid w:val="0038710A"/>
+    <w:rPr>
+      <w:sz w:val="20"/>
+      <w:szCs w:val="20"/>
+    </w:rPr>
+  </w:style>
+  <w:style w:type="paragraph" w:styleId="CommentSubject">
+    <w:name w:val="annotation subject"/>
+    <w:basedOn w:val="CommentText"/>
+    <w:next w:val="CommentText"/>
+    <w:link w:val="CommentSubjectChar"/>
+    <w:uiPriority w:val="99"/>
+    <w:semiHidden/>
+    <w:unhideWhenUsed/>
+    <w:rsid w:val="0038710A"/>
+    <w:rPr>
+      <w:b/>
+      <w:bCs/>
+    </w:rPr>
+  </w:style>
+  <w:style w:type="character" w:customStyle="1" w:styleId="CommentSubjectChar">
+    <w:name w:val="Comment Subject Char"/>
+    <w:basedOn w:val="CommentTextChar"/>
+    <w:link w:val="CommentSubject"/>
+    <w:uiPriority w:val="99"/>
+    <w:semiHidden/>
+    <w:rsid w:val="0038710A"/>
+    <w:rPr>
+      <w:b/>
+      <w:bCs/>
+      <w:sz w:val="20"/>
+      <w:szCs w:val="20"/>
+    </w:rPr>
+  </w:style>
+  <w:style w:type="paragraph" w:styleId="BalloonText">
+    <w:name w:val="Balloon Text"/>
+    <w:basedOn w:val="Normal"/>
+    <w:link w:val="BalloonTextChar"/>
+    <w:uiPriority w:val="99"/>
+    <w:semiHidden/>
+    <w:unhideWhenUsed/>
+    <w:rsid w:val="0038710A"/>
+    <w:pPr>
+      <w:spacing w:after="0" w:line="240" w:lineRule="auto"/>
+    </w:pPr>
+    <w:rPr>
+      <w:rFonts w:ascii="Segoe UI" w:hAnsi="Segoe UI" w:cs="Segoe UI"/>
+      <w:sz w:val="18"/>
+      <w:szCs w:val="18"/>
+    </w:rPr>
+  </w:style>
+  <w:style w:type="character" w:customStyle="1" w:styleId="BalloonTextChar">
+    <w:name w:val="Balloon Text Char"/>
+    <w:basedOn w:val="DefaultParagraphFont"/>
+    <w:link w:val="BalloonText"/>
+    <w:uiPriority w:val="99"/>
+    <w:semiHidden/>
+    <w:rsid w:val="0038710A"/>
+    <w:rPr>
+      <w:rFonts w:ascii="Segoe UI" w:hAnsi="Segoe UI" w:cs="Segoe UI"/>
+      <w:sz w:val="18"/>
+      <w:szCs w:val="18"/>
+    </w:rPr>
+  </w:style>
 </w:styles>
 </file>
 

</xml_diff>